<commit_message>
update http://www.learnandgrowth.com domain name work!
Signed-off-by: sunsocool <sunsocool@gmail.com>
</commit_message>
<xml_diff>
--- a/大学生成长攻略.docx
+++ b/大学生成长攻略.docx
@@ -71,43 +71,7 @@
         <w:rPr>
           <w:rFonts w:hint="eastAsia"/>
         </w:rPr>
-        <w:t xml:space="preserve"> (</w:t>
-      </w:r>
-      <w:r>
-        <w:rPr>
-          <w:rFonts w:hint="eastAsia"/>
-        </w:rPr>
-        <w:t>该</w:t>
-      </w:r>
-      <w:r>
-        <w:rPr>
-          <w:rFonts w:hint="eastAsia"/>
-        </w:rPr>
-        <w:t>域名</w:t>
-      </w:r>
-      <w:r>
-        <w:rPr>
-          <w:rFonts w:hint="eastAsia"/>
-        </w:rPr>
-        <w:t>申请解析中</w:t>
-      </w:r>
-      <w:r>
-        <w:rPr>
-          <w:rFonts w:hint="eastAsia"/>
-        </w:rPr>
-        <w:t>，</w:t>
-      </w:r>
-      <w:r>
-        <w:rPr>
-          <w:rFonts w:hint="eastAsia"/>
-        </w:rPr>
-        <w:t>解析后指向文献位置</w:t>
-      </w:r>
-      <w:r>
-        <w:rPr>
-          <w:rFonts w:hint="eastAsia"/>
-        </w:rPr>
-        <w:t>)</w:t>
+        <w:t xml:space="preserve"> </w:t>
       </w:r>
     </w:p>
     <w:p>
@@ -201,6 +165,8 @@
       <w:r>
         <w:t xml:space="preserve"> </w:t>
       </w:r>
+      <w:bookmarkStart w:id="2" w:name="_GoBack"/>
+      <w:bookmarkEnd w:id="2"/>
     </w:p>
     <w:p>
       <w:r>
@@ -2813,12 +2779,7 @@
       </w:sdtContent>
     </w:sdt>
     <w:p>
-      <w:pPr>
-        <w:rPr>
-          <w:rFonts w:hint="eastAsia"/>
-        </w:rPr>
-      </w:pPr>
-      <w:bookmarkStart w:id="2" w:name="_Toc391133032"/>
+      <w:bookmarkStart w:id="3" w:name="_Toc391133032"/>
       <w:r>
         <w:rPr>
           <w:rFonts w:hint="eastAsia"/>
@@ -2851,11 +2812,6 @@
       </w:r>
     </w:p>
     <w:p>
-      <w:pPr>
-        <w:rPr>
-          <w:rFonts w:hint="eastAsia"/>
-        </w:rPr>
-      </w:pPr>
       <w:hyperlink r:id="rId13" w:tgtFrame="_blank" w:tooltip="https://github.com/LearnAndGrowth/LearnAndGrowth/blob/master/%E5%A4%A7%E5%AD%A6%E7%94%9F%E6%88%90%E9%95%BF%E6%94%BB%E7%95%A5.docx?raw=true" w:history="1">
         <w:r>
           <w:rPr>
@@ -2866,11 +2822,6 @@
       </w:hyperlink>
     </w:p>
     <w:p>
-      <w:pPr>
-        <w:rPr>
-          <w:rFonts w:hint="eastAsia"/>
-        </w:rPr>
-      </w:pPr>
       <w:r>
         <w:rPr>
           <w:rFonts w:hint="eastAsia"/>
@@ -2893,13 +2844,7 @@
         <w:rPr>
           <w:rFonts w:hint="eastAsia"/>
         </w:rPr>
-        <w:t xml:space="preserve"> </w:t>
-      </w:r>
-      <w:r>
-        <w:rPr>
-          <w:rFonts w:hint="eastAsia"/>
-        </w:rPr>
-        <w:t>PDF</w:t>
+        <w:t xml:space="preserve"> PDF</w:t>
       </w:r>
       <w:r>
         <w:rPr>
@@ -2909,11 +2854,6 @@
       </w:r>
     </w:p>
     <w:p>
-      <w:pPr>
-        <w:rPr>
-          <w:rFonts w:hint="eastAsia"/>
-        </w:rPr>
-      </w:pPr>
       <w:hyperlink r:id="rId14" w:tgtFrame="_blank" w:tooltip="https://github.com/LearnAndGrowth/LearnAndGrowth/blob/master/%E5%A4%A7%E5%AD%A6%E7%94%9F%E6%88%90%E9%95%BF%E6%94%BB%E7%95%A5.pdf?raw=true" w:history="1">
         <w:r>
           <w:rPr>
@@ -2933,7 +2873,7 @@
         </w:rPr>
         <w:t>前言</w:t>
       </w:r>
-      <w:bookmarkEnd w:id="2"/>
+      <w:bookmarkEnd w:id="3"/>
     </w:p>
     <w:p>
       <w:pPr>
@@ -2944,15 +2884,7 @@
         <w:rPr>
           <w:rFonts w:hint="eastAsia"/>
         </w:rPr>
-        <w:t>如果你觉得这篇文章写出了你的心声，那就不应当仅仅停留在标语和口号阶段，在国内标语和口号已经喊地够多了。你应该做点实际地，应当立即行动起来。同时把这篇文章分享给你周围的人，创造一个共同学习，共同进步地良好</w:t>
-      </w:r>
-      <w:bookmarkStart w:id="3" w:name="_GoBack"/>
-      <w:bookmarkEnd w:id="3"/>
-      <w:r>
-        <w:rPr>
-          <w:rFonts w:hint="eastAsia"/>
-        </w:rPr>
-        <w:t>环境。如果你反对这篇文章的某些或者全部观点，那你应当好好整理一下思路，把你的想法形成文章，让更多的人受到你的启发。毕竟作者个人能力有限，难免有考虑不成熟的地方。</w:t>
+        <w:t>如果你觉得这篇文章写出了你的心声，那就不应当仅仅停留在标语和口号阶段，在国内标语和口号已经喊地够多了。你应该做点实际地，应当立即行动起来。同时把这篇文章分享给你周围的人，创造一个共同学习，共同进步地良好环境。如果你反对这篇文章的某些或者全部观点，那你应当好好整理一下思路，把你的想法形成文章，让更多的人受到你的启发。毕竟作者个人能力有限，难免有考虑不成熟的地方。</w:t>
       </w:r>
       <w:r>
         <w:rPr>
@@ -43724,6 +43656,7 @@
   <w:style w:type="character" w:default="1" w:styleId="a0">
     <w:name w:val="Default Paragraph Font"/>
     <w:uiPriority w:val="1"/>
+    <w:semiHidden/>
     <w:unhideWhenUsed/>
   </w:style>
   <w:style w:type="table" w:default="1" w:styleId="a1">
@@ -44274,6 +44207,7 @@
   <w:style w:type="character" w:default="1" w:styleId="a0">
     <w:name w:val="Default Paragraph Font"/>
     <w:uiPriority w:val="1"/>
+    <w:semiHidden/>
     <w:unhideWhenUsed/>
   </w:style>
   <w:style w:type="table" w:default="1" w:styleId="a1">
@@ -44836,7 +44770,7 @@
 </file>
 
 <file path=customXml/itemProps1.xml><?xml version="1.0" encoding="utf-8"?>
-<ds:datastoreItem xmlns:ds="http://schemas.openxmlformats.org/officeDocument/2006/customXml" ds:itemID="{2B1A7A12-714D-4EB3-B86E-AB152268008B}">
+<ds:datastoreItem xmlns:ds="http://schemas.openxmlformats.org/officeDocument/2006/customXml" ds:itemID="{3AD000E7-ECA4-46ED-BAFD-49C5C168E663}">
   <ds:schemaRefs>
     <ds:schemaRef ds:uri="http://schemas.openxmlformats.org/officeDocument/2006/bibliography"/>
   </ds:schemaRefs>

</xml_diff>

<commit_message>
Add Neuron Science introduction URL
Signed-off-by: sunsocool <sunsocool@gmail.com>
</commit_message>
<xml_diff>
--- a/大学生成长攻略.docx
+++ b/大学生成长攻略.docx
@@ -816,7 +816,19 @@
         <w:rPr>
           <w:rFonts w:hint="eastAsia"/>
         </w:rPr>
-        <w:t>这一系列文章采用软件工程中协同写作的方式创作完成，由于世界每天都在变化，这也就要求这一系列文章需要迭代更新，希望有更多地人加入</w:t>
+        <w:t>这一系列文章采用软件工程中协同写作</w:t>
+      </w:r>
+      <w:r>
+        <w:rPr>
+          <w:rFonts w:hint="eastAsia"/>
+        </w:rPr>
+        <w:t>的方式创作完成，由于世界每天都在变化，这也就要求这一系列文章不断</w:t>
+      </w:r>
+      <w:r>
+        <w:rPr>
+          <w:rFonts w:hint="eastAsia"/>
+        </w:rPr>
+        <w:t>迭代更新，希望有更多地人加入</w:t>
       </w:r>
       <w:r>
         <w:rPr>
@@ -995,6 +1007,7 @@
           <w:docPartUnique/>
         </w:docPartObj>
       </w:sdtPr>
+      <w:sdtEndPr/>
       <w:sdtContent>
         <w:p>
           <w:pPr>
@@ -25643,6 +25656,9 @@
       <w:pPr>
         <w:ind w:firstLine="420"/>
         <w:jc w:val="left"/>
+        <w:rPr>
+          <w:rFonts w:hint="eastAsia"/>
+        </w:rPr>
       </w:pPr>
       <w:r>
         <w:rPr>
@@ -26084,6 +26100,31 @@
           <w:rFonts w:hint="eastAsia"/>
         </w:rPr>
         <w:t>，把他们的生活变得更美好。</w:t>
+      </w:r>
+    </w:p>
+    <w:p>
+      <w:pPr>
+        <w:ind w:firstLine="420"/>
+        <w:jc w:val="left"/>
+        <w:rPr>
+          <w:sz w:val="18"/>
+          <w:szCs w:val="18"/>
+        </w:rPr>
+      </w:pPr>
+      <w:r>
+        <w:rPr>
+          <w:rFonts w:hint="eastAsia"/>
+        </w:rPr>
+        <w:t>神经科学</w:t>
+      </w:r>
+      <w:r>
+        <w:rPr>
+          <w:rFonts w:hint="eastAsia"/>
+        </w:rPr>
+        <w:t>，百度百科，</w:t>
+      </w:r>
+      <w:r>
+        <w:t>http://baike.baidu.com/view/1542619.htm?fr=aladdin</w:t>
       </w:r>
     </w:p>
     <w:p>
@@ -26258,7 +26299,6 @@
     </w:p>
     <w:p>
       <w:pPr>
-        <w:ind w:firstLine="420"/>
         <w:jc w:val="left"/>
       </w:pPr>
     </w:p>
@@ -30976,12 +31016,6 @@
         </w:rPr>
         <w:t>！</w:t>
       </w:r>
-    </w:p>
-    <w:p>
-      <w:pPr>
-        <w:ind w:firstLine="420"/>
-        <w:jc w:val="left"/>
-      </w:pPr>
       <w:bookmarkStart w:id="6" w:name="_GoBack"/>
       <w:bookmarkEnd w:id="6"/>
     </w:p>
@@ -42973,6 +43007,7 @@
         <w:docPartUnique/>
       </w:docPartObj>
     </w:sdtPr>
+    <w:sdtEndPr/>
     <w:sdtContent>
       <w:sdt>
         <w:sdtPr>
@@ -42982,6 +43017,7 @@
             <w:docPartUnique/>
           </w:docPartObj>
         </w:sdtPr>
+        <w:sdtEndPr/>
         <w:sdtContent>
           <w:p>
             <w:pPr>
@@ -43185,6 +43221,7 @@
           <w:docPartUnique/>
         </w:docPartObj>
       </w:sdtPr>
+      <w:sdtEndPr/>
       <w:sdtContent>
         <w:r>
           <w:rPr>
@@ -43668,6 +43705,7 @@
   <w:style w:type="character" w:default="1" w:styleId="a0">
     <w:name w:val="Default Paragraph Font"/>
     <w:uiPriority w:val="1"/>
+    <w:semiHidden/>
     <w:unhideWhenUsed/>
   </w:style>
   <w:style w:type="table" w:default="1" w:styleId="a1">
@@ -44218,6 +44256,7 @@
   <w:style w:type="character" w:default="1" w:styleId="a0">
     <w:name w:val="Default Paragraph Font"/>
     <w:uiPriority w:val="1"/>
+    <w:semiHidden/>
     <w:unhideWhenUsed/>
   </w:style>
   <w:style w:type="table" w:default="1" w:styleId="a1">
@@ -44780,7 +44819,7 @@
 </file>
 
 <file path=customXml/itemProps1.xml><?xml version="1.0" encoding="utf-8"?>
-<ds:datastoreItem xmlns:ds="http://schemas.openxmlformats.org/officeDocument/2006/customXml" ds:itemID="{80AA283C-58F3-42C9-B58E-B8608C1E7F73}">
+<ds:datastoreItem xmlns:ds="http://schemas.openxmlformats.org/officeDocument/2006/customXml" ds:itemID="{2C53CF18-6A21-49E2-A1F0-9ACCFB59B764}">
   <ds:schemaRefs>
     <ds:schemaRef ds:uri="http://schemas.openxmlformats.org/officeDocument/2006/bibliography"/>
   </ds:schemaRefs>

</xml_diff>

<commit_message>
Errata some wrong word
Signed-off-by: sunsocool <sunsocool@gmail.com>
</commit_message>
<xml_diff>
--- a/大学生成长攻略.docx
+++ b/大学生成长攻略.docx
@@ -8,6 +8,8 @@
         <w:jc w:val="center"/>
       </w:pPr>
       <w:bookmarkStart w:id="0" w:name="_Toc391133030"/>
+      <w:bookmarkStart w:id="1" w:name="_GoBack"/>
+      <w:bookmarkEnd w:id="1"/>
       <w:r>
         <w:rPr>
           <w:rFonts w:eastAsiaTheme="minorEastAsia" w:hint="eastAsia"/>
@@ -31,14 +33,14 @@
       <w:pPr>
         <w:pStyle w:val="2"/>
       </w:pPr>
-      <w:bookmarkStart w:id="1" w:name="_Toc391133031"/>
+      <w:bookmarkStart w:id="2" w:name="_Toc391133031"/>
       <w:r>
         <w:rPr>
           <w:rFonts w:hint="eastAsia"/>
         </w:rPr>
         <w:t>版本控制</w:t>
       </w:r>
-      <w:bookmarkEnd w:id="1"/>
+      <w:bookmarkEnd w:id="2"/>
     </w:p>
     <w:p>
       <w:r>
@@ -2789,7 +2791,7 @@
       </w:sdtContent>
     </w:sdt>
     <w:p>
-      <w:bookmarkStart w:id="2" w:name="_Toc391133032"/>
+      <w:bookmarkStart w:id="3" w:name="_Toc391133032"/>
       <w:r>
         <w:rPr>
           <w:rFonts w:hint="eastAsia"/>
@@ -2883,7 +2885,7 @@
         </w:rPr>
         <w:t>前言</w:t>
       </w:r>
-      <w:bookmarkEnd w:id="2"/>
+      <w:bookmarkEnd w:id="3"/>
     </w:p>
     <w:p>
       <w:pPr>
@@ -2938,14 +2940,14 @@
         <w:pStyle w:val="1"/>
         <w:jc w:val="center"/>
       </w:pPr>
-      <w:bookmarkStart w:id="3" w:name="_Toc391133033"/>
+      <w:bookmarkStart w:id="4" w:name="_Toc391133033"/>
       <w:r>
         <w:rPr>
           <w:rFonts w:hint="eastAsia"/>
         </w:rPr>
         <w:t>大学生涯概述</w:t>
       </w:r>
-      <w:bookmarkEnd w:id="3"/>
+      <w:bookmarkEnd w:id="4"/>
     </w:p>
     <w:p>
       <w:pPr>
@@ -13509,7 +13511,13 @@
         <w:rPr>
           <w:rFonts w:hint="eastAsia"/>
         </w:rPr>
-        <w:t>拜托困境。</w:t>
+        <w:t>摆脱</w:t>
+      </w:r>
+      <w:r>
+        <w:rPr>
+          <w:rFonts w:hint="eastAsia"/>
+        </w:rPr>
+        <w:t>困境。</w:t>
       </w:r>
       <w:r>
         <w:rPr>
@@ -16513,14 +16521,14 @@
         <w:pStyle w:val="1"/>
         <w:jc w:val="center"/>
       </w:pPr>
-      <w:bookmarkStart w:id="4" w:name="_Toc391133034"/>
+      <w:bookmarkStart w:id="5" w:name="_Toc391133034"/>
       <w:r>
         <w:rPr>
           <w:rFonts w:eastAsiaTheme="minorEastAsia" w:hint="eastAsia"/>
         </w:rPr>
         <w:t>关于计算机专业</w:t>
       </w:r>
-      <w:bookmarkEnd w:id="4"/>
+      <w:bookmarkEnd w:id="5"/>
     </w:p>
     <w:p>
       <w:pPr>
@@ -16923,8 +16931,8 @@
         </w:rPr>
         <w:t>[2]</w:t>
       </w:r>
-      <w:bookmarkStart w:id="5" w:name="ref_[2]_3314"/>
-      <w:bookmarkEnd w:id="5"/>
+      <w:bookmarkStart w:id="6" w:name="ref_[2]_3314"/>
+      <w:bookmarkEnd w:id="6"/>
       <w:r>
         <w:rPr>
           <w:rFonts w:hint="eastAsia"/>
@@ -25656,9 +25664,6 @@
       <w:pPr>
         <w:ind w:firstLine="420"/>
         <w:jc w:val="left"/>
-        <w:rPr>
-          <w:rFonts w:hint="eastAsia"/>
-        </w:rPr>
       </w:pPr>
       <w:r>
         <w:rPr>
@@ -26115,13 +26120,7 @@
         <w:rPr>
           <w:rFonts w:hint="eastAsia"/>
         </w:rPr>
-        <w:t>神经科学</w:t>
-      </w:r>
-      <w:r>
-        <w:rPr>
-          <w:rFonts w:hint="eastAsia"/>
-        </w:rPr>
-        <w:t>，百度百科，</w:t>
+        <w:t>神经科学，百度百科，</w:t>
       </w:r>
       <w:r>
         <w:t>http://baike.baidu.com/view/1542619.htm?fr=aladdin</w:t>
@@ -31016,8 +31015,6 @@
         </w:rPr>
         <w:t>！</w:t>
       </w:r>
-      <w:bookmarkStart w:id="6" w:name="_GoBack"/>
-      <w:bookmarkEnd w:id="6"/>
     </w:p>
     <w:p>
       <w:pPr>
@@ -35212,7 +35209,7 @@
                       <w:noProof/>
                     </w:rPr>
                     <w:drawing>
-                      <wp:inline distT="0" distB="0" distL="0" distR="0" wp14:anchorId="3933B6D4" wp14:editId="0FF9C6AC">
+                      <wp:inline distT="0" distB="0" distL="0" distR="0" wp14:anchorId="03FA5258" wp14:editId="3535B278">
                         <wp:extent cx="1711960" cy="2286000"/>
                         <wp:effectExtent l="0" t="0" r="2540" b="0"/>
                         <wp:docPr id="4" name="图片 14" descr="说明: http://www.southcn.com/news/international/bjbg/200210170990_221015.jpg"/>
@@ -35291,7 +35288,7 @@
                       <w:noProof/>
                     </w:rPr>
                     <w:drawing>
-                      <wp:inline distT="0" distB="0" distL="0" distR="0" wp14:anchorId="7C477E49" wp14:editId="5DC4B380">
+                      <wp:inline distT="0" distB="0" distL="0" distR="0" wp14:anchorId="680C62EC" wp14:editId="3E3BD834">
                         <wp:extent cx="1711960" cy="2339340"/>
                         <wp:effectExtent l="0" t="0" r="2540" b="3810"/>
                         <wp:docPr id="5" name="图片 13" descr="说明: http://www.southcn.com/news/international/bjbg/200210170990_221016.jpg"/>
@@ -35370,7 +35367,7 @@
                       <w:noProof/>
                     </w:rPr>
                     <w:drawing>
-                      <wp:inline distT="0" distB="0" distL="0" distR="0" wp14:anchorId="5E270E70" wp14:editId="1B61CFD5">
+                      <wp:inline distT="0" distB="0" distL="0" distR="0" wp14:anchorId="18E22AAB" wp14:editId="378BAB8D">
                         <wp:extent cx="1711960" cy="1924685"/>
                         <wp:effectExtent l="0" t="0" r="2540" b="0"/>
                         <wp:docPr id="6" name="图片 12" descr="说明: http://www.southcn.com/news/international/bjbg/200210170990_221017.jpg"/>
@@ -44819,7 +44816,7 @@
 </file>
 
 <file path=customXml/itemProps1.xml><?xml version="1.0" encoding="utf-8"?>
-<ds:datastoreItem xmlns:ds="http://schemas.openxmlformats.org/officeDocument/2006/customXml" ds:itemID="{2C53CF18-6A21-49E2-A1F0-9ACCFB59B764}">
+<ds:datastoreItem xmlns:ds="http://schemas.openxmlformats.org/officeDocument/2006/customXml" ds:itemID="{F4D4576F-0330-41D1-B5D8-8C2C3B4D01F8}">
   <ds:schemaRefs>
     <ds:schemaRef ds:uri="http://schemas.openxmlformats.org/officeDocument/2006/bibliography"/>
   </ds:schemaRefs>

</xml_diff>